<commit_message>
added all for 3 course
</commit_message>
<xml_diff>
--- a/2term/Banking/Lections.docx
+++ b/2term/Banking/Lections.docx
@@ -1138,13 +1138,6 @@
         </w:rPr>
         <w:t xml:space="preserve">Капитал – все, с помощью чего можно заработать деньги: деньги, люди, компьютеры и т. д. </w:t>
       </w:r>
-    </w:p>
-    <w:p>
-      <w:pPr>
-        <w:rPr>
-          <w:lang w:val="ru-RU"/>
-        </w:rPr>
-      </w:pPr>
       <w:r>
         <w:rPr>
           <w:lang w:val="ru-RU"/>
@@ -1158,7 +1151,7 @@
         <w:rPr>
           <w:b/>
           <w:bCs/>
-          <w:lang w:val="ru-RU"/>
+          <w:lang w:val="en-US"/>
         </w:rPr>
       </w:pPr>
       <w:r>
@@ -1420,10 +1413,10 @@
             <v:path o:extrusionok="f" gradientshapeok="t" o:connecttype="rect"/>
             <o:lock v:ext="edit" aspectratio="t"/>
           </v:shapetype>
-          <v:shape id="_x0000_i1025" type="#_x0000_t75" style="width:467.35pt;height:213.35pt" o:ole="">
+          <v:shape id="_x0000_i1025" type="#_x0000_t75" style="width:466.9pt;height:213.25pt" o:ole="">
             <v:imagedata r:id="rId5" o:title=""/>
           </v:shape>
-          <o:OLEObject Type="Embed" ProgID="Visio.Drawing.15" ShapeID="_x0000_i1025" DrawAspect="Content" ObjectID="_1774349305" r:id="rId6"/>
+          <o:OLEObject Type="Embed" ProgID="Visio.Drawing.15" ShapeID="_x0000_i1025" DrawAspect="Content" ObjectID="_1781547976" r:id="rId6"/>
         </w:object>
       </w:r>
     </w:p>
@@ -1476,24 +1469,32 @@
         <w:rPr>
           <w:b/>
           <w:bCs/>
+          <w:lang w:val="ru-RU"/>
+        </w:rPr>
+      </w:pPr>
+      <w:r>
+        <w:rPr>
+          <w:b/>
+          <w:bCs/>
+          <w:lang w:val="ru-RU"/>
+        </w:rPr>
+        <w:t xml:space="preserve">Платформа </w:t>
+      </w:r>
+      <w:r>
+        <w:rPr>
+          <w:b/>
+          <w:bCs/>
           <w:lang w:val="en-US"/>
         </w:rPr>
-      </w:pPr>
-      <w:r>
-        <w:rPr>
-          <w:b/>
-          <w:bCs/>
-          <w:lang w:val="ru-RU"/>
-        </w:rPr>
-        <w:t xml:space="preserve">Платформа </w:t>
-      </w:r>
-      <w:r>
-        <w:rPr>
-          <w:b/>
-          <w:bCs/>
-          <w:lang w:val="en-US"/>
-        </w:rPr>
-        <w:t>Temenos24</w:t>
+        <w:t>Temenos</w:t>
+      </w:r>
+      <w:r>
+        <w:rPr>
+          <w:b/>
+          <w:bCs/>
+          <w:lang w:val="ru-RU"/>
+        </w:rPr>
+        <w:t>24</w:t>
       </w:r>
     </w:p>
     <w:p>
@@ -1680,7 +1681,7 @@
         <w:rFonts w:asciiTheme="minorHAnsi" w:eastAsiaTheme="minorHAnsi" w:hAnsiTheme="minorHAnsi" w:cstheme="minorBidi"/>
         <w:sz w:val="22"/>
         <w:szCs w:val="22"/>
-        <w:lang w:val="ru-BY" w:eastAsia="en-US" w:bidi="ar-SA"/>
+        <w:lang w:eastAsia="en-US" w:bidi="ar-SA"/>
       </w:rPr>
     </w:rPrDefault>
     <w:pPrDefault>

</xml_diff>